<commit_message>
As published on medium
</commit_message>
<xml_diff>
--- a/001. Design Blogs/002. Intermezzos/uC selection.docx
+++ b/001. Design Blogs/002. Intermezzos/uC selection.docx
@@ -65,71 +65,74 @@
       <w:r>
         <w:t>(as can be seen in the annoying repetitive branding this photo is apparently originally from alamy)</w:t>
       </w:r>
+    </w:p>
+    <w:p>
+      <w:r>
+        <w:t>To shortly digress on the subject of brands:</w:t>
+      </w:r>
+    </w:p>
+    <w:p>
+      <w:r>
+        <w:t xml:space="preserve">I personally built up a preference for Atmel controllers over the period of 15 years, in those cases that their portfolio has something fitting. My </w:t>
+      </w:r>
+      <w:r>
+        <w:t xml:space="preserve">lasting </w:t>
+      </w:r>
+      <w:r>
+        <w:t xml:space="preserve">preference comes </w:t>
+      </w:r>
+      <w:r>
+        <w:t>in part</w:t>
+      </w:r>
+      <w:r>
+        <w:t xml:space="preserve"> because of their custom of keeping the hardware and instruction-set easy to use, which they started with</w:t>
+      </w:r>
+      <w:r>
+        <w:t xml:space="preserve"> in</w:t>
+      </w:r>
+      <w:r>
+        <w:t xml:space="preserve"> the AVR series. They offer(ed) one of the most flexible collections of peripherals in any of the markets they operate(d) in, in my personal experience. This is in no way to say that I haven’t used TI, Freescale, NXP or ST controllers in projects or that I would avoid specifying them if they best fit a project. Although, if I have to be honest, which I’m trying to be in this blog series – no matter what – I’d have to admit that I do avoid specifying Texas Instruments (TI) where I can. I have a long history of aggravation with TI’s own designs from incomplete or erroneous claims in datasheets</w:t>
+      </w:r>
+      <w:r>
+        <w:t xml:space="preserve"> and failure to resolve hard problems</w:t>
+      </w:r>
+      <w:r>
+        <w:t xml:space="preserve"> all the way to the Tiva TM4C12xx’s 130 page long Silicon Errata, even in Silicon Revision 7, deemed “mature”. In the past 20 years it has seemed to me TI is taking non-disclosure more serious than </w:t>
+      </w:r>
+      <w:r>
+        <w:t xml:space="preserve">proper design and verification or </w:t>
+      </w:r>
+      <w:r>
+        <w:t>levelling with their customers, large or small. In large contrast to</w:t>
+      </w:r>
+      <w:r>
+        <w:t xml:space="preserve"> National Semiconductor, which they bought quite some time ago</w:t>
+      </w:r>
+      <w:r>
+        <w:t>. NS was</w:t>
+      </w:r>
+      <w:r>
+        <w:t xml:space="preserve"> </w:t>
+      </w:r>
+      <w:r>
+        <w:t xml:space="preserve">a company </w:t>
+      </w:r>
+      <w:r>
+        <w:t xml:space="preserve">that </w:t>
+      </w:r>
+      <w:r>
+        <w:t xml:space="preserve">nearly </w:t>
+      </w:r>
+      <w:r>
+        <w:t xml:space="preserve">always including an equivalent internal schematic on every datasheet and </w:t>
+      </w:r>
+      <w:r>
+        <w:t xml:space="preserve">did all they could to be </w:t>
+      </w:r>
       <w:bookmarkStart w:id="0" w:name="_GoBack"/>
       <w:bookmarkEnd w:id="0"/>
-    </w:p>
-    <w:p>
-      <w:r>
-        <w:t>To shortly digress on the subject of brands:</w:t>
-      </w:r>
-    </w:p>
-    <w:p>
-      <w:r>
-        <w:t xml:space="preserve">I personally built up a preference for Atmel controllers over the period of 15 years, in those cases that their portfolio has something fitting. My </w:t>
-      </w:r>
-      <w:r>
-        <w:t xml:space="preserve">lasting </w:t>
-      </w:r>
-      <w:r>
-        <w:t xml:space="preserve">preference comes </w:t>
-      </w:r>
-      <w:r>
-        <w:t>in part</w:t>
-      </w:r>
-      <w:r>
-        <w:t xml:space="preserve"> because of their custom of keeping the hardware and instruction-set easy to use, which they started with</w:t>
-      </w:r>
-      <w:r>
-        <w:t xml:space="preserve"> in</w:t>
-      </w:r>
-      <w:r>
-        <w:t xml:space="preserve"> the AVR series. They offer(ed) one of the most flexible collections of peripherals in any of the markets they operate(d) in, in my personal experience. This is in no way to say that I haven’t used TI, Freescale, NXP or ST controllers in projects or that I would avoid specifying them if they best fit a project. Although, if I have to be honest, which I’m trying to be in this blog series – no matter what – I’d have to admit that I do avoid specifying Texas Instruments (TI) where I can. I have a long history of aggravation with TI’s own designs from incomplete or erroneous claims in datasheets</w:t>
-      </w:r>
-      <w:r>
-        <w:t xml:space="preserve"> and failure to resolve hard problems</w:t>
-      </w:r>
-      <w:r>
-        <w:t xml:space="preserve"> all the way to the Tiva TM4C12xx’s 130 page long Silicon Errata, even in Silicon Revision 7, deemed “mature”. In the past 20 years it has seemed to me TI is taking non-disclosure more serious than </w:t>
-      </w:r>
-      <w:r>
-        <w:t xml:space="preserve">proper design and verification or </w:t>
-      </w:r>
-      <w:r>
-        <w:t>levelling with their customers, large or small. In large contrast to</w:t>
-      </w:r>
-      <w:r>
-        <w:t xml:space="preserve"> National Semiconductor, which they bought quite some time ago</w:t>
-      </w:r>
-      <w:r>
-        <w:t>. NS was</w:t>
-      </w:r>
-      <w:r>
-        <w:t xml:space="preserve"> </w:t>
-      </w:r>
-      <w:r>
-        <w:t xml:space="preserve">a company </w:t>
-      </w:r>
-      <w:r>
-        <w:t xml:space="preserve">that </w:t>
-      </w:r>
-      <w:r>
-        <w:t xml:space="preserve">nearly </w:t>
-      </w:r>
-      <w:r>
-        <w:t xml:space="preserve">always including an equivalent internal schematic on every datasheet and </w:t>
-      </w:r>
-      <w:r>
-        <w:t xml:space="preserve">made sure specifications given were </w:t>
+      <w:r>
+        <w:t xml:space="preserve">sure specifications given were </w:t>
       </w:r>
       <w:r>
         <w:t>correct</w:t>
@@ -155,21 +158,6 @@
       <w:r>
         <w:t xml:space="preserve">databooks and if you can find one, I’d suggest you leaf through it, doesn’t matter what vintage. </w:t>
       </w:r>
-      <w:r>
-        <w:t xml:space="preserve">My </w:t>
-      </w:r>
-      <w:r>
-        <w:t xml:space="preserve">personal </w:t>
-      </w:r>
-      <w:r>
-        <w:t>suggestion; i</w:t>
-      </w:r>
-      <w:r>
-        <w:t xml:space="preserve">f you buy TI, try to only buy </w:t>
-      </w:r>
-      <w:r>
-        <w:t>parts designed by others, such as the LM series of components.</w:t>
-      </w:r>
     </w:p>
     <w:p>
       <w:r>
@@ -187,17 +175,17 @@
         <w:t xml:space="preserve">e availed itself for my purpose. Since AVRs can be more power </w:t>
       </w:r>
       <w:r>
-        <w:t xml:space="preserve">efficient, have lower </w:t>
+        <w:t>efficient, have lower power usage</w:t>
+      </w:r>
+      <w:r>
+        <w:t xml:space="preserve"> in sleep</w:t>
+      </w:r>
+      <w:r>
+        <w:t xml:space="preserve"> and come back from sleep more efficiently. But, since many more people </w:t>
       </w:r>
       <w:r>
         <w:lastRenderedPageBreak/>
-        <w:t>power usage</w:t>
-      </w:r>
-      <w:r>
-        <w:t xml:space="preserve"> in sleep</w:t>
-      </w:r>
-      <w:r>
-        <w:t xml:space="preserve"> and come back from sleep more efficiently. But, since many more people understand ARM cores than do AT(X)MEGAs, this being a fully open-source project, I decided early on to lock myself into only using ARM cores from the Cortex Families.</w:t>
+        <w:t>understand ARM cores than do AT(X)MEGAs, this being a fully open-source project, I decided early on to lock myself into only using ARM cores from the Cortex Families.</w:t>
       </w:r>
     </w:p>
     <w:p>
@@ -290,7 +278,13 @@
         <w:t xml:space="preserve"> for each type of interface</w:t>
       </w:r>
       <w:r>
-        <w:t>, where on smaller chips you much more often see peripherals that can be routed “all over the place”. With one last criterium for this specific design I quite quickly ended up with low to midscale Atmels: In this contest</w:t>
+        <w:t>, where on smaller chips you much more often see peripherals that can be routed “all over the</w:t>
+      </w:r>
+      <w:r>
+        <w:t xml:space="preserve"> place”. With one last criterion</w:t>
+      </w:r>
+      <w:r>
+        <w:t xml:space="preserve"> for this specific design I quite quickly ended up with low to midscale Atmels: In this contest</w:t>
       </w:r>
       <w:r>
         <w:t>,</w:t>
@@ -392,12 +386,12 @@
     </w:p>
     <w:p>
       <w:r>
+        <w:t>Deciding on the Main Controller</w:t>
+      </w:r>
+    </w:p>
+    <w:p>
+      <w:r>
         <w:lastRenderedPageBreak/>
-        <w:t>Deciding on the Main Controller</w:t>
-      </w:r>
-    </w:p>
-    <w:p>
-      <w:r>
         <w:t xml:space="preserve">For the Main Controller, again considering the design speed required, I decided I’d like to be able to use some floating points where necessary, at least in the alpha and beta firmware. So I would prefer having a core with a Floating Point Unit (FPU). I also didn’t mind if it was a bit quicker than the co-processor, since the idea of short bits </w:t>
       </w:r>
       <w:r>

</xml_diff>